<commit_message>
nmv 26 01 2024
</commit_message>
<xml_diff>
--- a/TS-Padam/TS-3.5/TS 3.5 Malayalam Pada Paatam Corrections.docx
+++ b/TS-Padam/TS-3.5/TS 3.5 Malayalam Pada Paatam Corrections.docx
@@ -71,7 +71,18 @@
           <w:szCs w:val="32"/>
           <w:u w:val="single"/>
         </w:rPr>
-        <w:t xml:space="preserve">Observed till </w:t>
+        <w:t xml:space="preserve">Observed </w:t>
+      </w:r>
+      <w:proofErr w:type="gramStart"/>
+      <w:r>
+        <w:rPr>
+          <w:b/>
+          <w:bCs/>
+          <w:sz w:val="32"/>
+          <w:szCs w:val="32"/>
+          <w:u w:val="single"/>
+        </w:rPr>
+        <w:t xml:space="preserve">till </w:t>
       </w:r>
       <w:r>
         <w:rPr>
@@ -84,6 +95,7 @@
         </w:rPr>
         <w:t>????</w:t>
       </w:r>
+      <w:proofErr w:type="gramEnd"/>
     </w:p>
     <w:p>
       <w:pPr>
@@ -653,69 +665,7 @@
                 <w:szCs w:val="28"/>
                 <w:lang w:bidi="ta-IN"/>
               </w:rPr>
-              <w:t>TS 3.5.</w:t>
-            </w:r>
-            <w:r>
-              <w:rPr>
-                <w:rFonts w:cs="Latha"/>
-                <w:b/>
-                <w:sz w:val="28"/>
-                <w:szCs w:val="28"/>
-                <w:lang w:bidi="ta-IN"/>
-              </w:rPr>
-              <w:t>5</w:t>
-            </w:r>
-            <w:r>
-              <w:rPr>
-                <w:rFonts w:cs="Latha"/>
-                <w:b/>
-                <w:sz w:val="28"/>
-                <w:szCs w:val="28"/>
-                <w:lang w:bidi="ta-IN"/>
-              </w:rPr>
-              <w:t>.</w:t>
-            </w:r>
-            <w:r>
-              <w:rPr>
-                <w:rFonts w:cs="Latha"/>
-                <w:b/>
-                <w:sz w:val="28"/>
-                <w:szCs w:val="28"/>
-                <w:lang w:bidi="ta-IN"/>
-              </w:rPr>
-              <w:t>2</w:t>
-            </w:r>
-            <w:r>
-              <w:rPr>
-                <w:rFonts w:cs="Latha"/>
-                <w:b/>
-                <w:sz w:val="28"/>
-                <w:szCs w:val="28"/>
-                <w:lang w:bidi="ta-IN"/>
-              </w:rPr>
-              <w:t xml:space="preserve"> – Vaakyam</w:t>
-            </w:r>
-          </w:p>
-          <w:p>
-            <w:pPr>
-              <w:spacing w:before="0" w:line="240" w:lineRule="auto"/>
-              <w:rPr>
-                <w:rFonts w:cs="Latha"/>
-                <w:b/>
-                <w:sz w:val="28"/>
-                <w:szCs w:val="28"/>
-                <w:lang w:bidi="ta-IN"/>
-              </w:rPr>
-            </w:pPr>
-            <w:r>
-              <w:rPr>
-                <w:rFonts w:cs="Latha"/>
-                <w:b/>
-                <w:sz w:val="28"/>
-                <w:szCs w:val="28"/>
-                <w:lang w:bidi="ta-IN"/>
-              </w:rPr>
-              <w:t xml:space="preserve">Line No.- </w:t>
+              <w:t>TS 3.5.1.</w:t>
             </w:r>
             <w:r>
               <w:rPr>
@@ -727,37 +677,79 @@
               </w:rPr>
               <w:t>4</w:t>
             </w:r>
-          </w:p>
-          <w:p>
-            <w:pPr>
-              <w:spacing w:before="0" w:line="240" w:lineRule="auto"/>
-              <w:rPr>
-                <w:rFonts w:cs="Latha"/>
-                <w:b/>
-                <w:sz w:val="28"/>
-                <w:szCs w:val="28"/>
-                <w:lang w:bidi="ta-IN"/>
-              </w:rPr>
-            </w:pPr>
-            <w:r>
-              <w:rPr>
-                <w:rFonts w:cs="Latha"/>
-                <w:b/>
-                <w:sz w:val="28"/>
-                <w:szCs w:val="28"/>
-                <w:lang w:bidi="ta-IN"/>
-              </w:rPr>
-              <w:t>Panchaati No. - 1</w:t>
-            </w:r>
-            <w:r>
-              <w:rPr>
-                <w:rFonts w:cs="Latha"/>
-                <w:b/>
-                <w:sz w:val="28"/>
-                <w:szCs w:val="28"/>
-                <w:lang w:bidi="ta-IN"/>
-              </w:rPr>
-              <w:t>7</w:t>
+            <w:r>
+              <w:rPr>
+                <w:rFonts w:cs="Latha"/>
+                <w:b/>
+                <w:sz w:val="28"/>
+                <w:szCs w:val="28"/>
+                <w:lang w:bidi="ta-IN"/>
+              </w:rPr>
+              <w:t xml:space="preserve"> – Padam</w:t>
+            </w:r>
+          </w:p>
+          <w:p>
+            <w:pPr>
+              <w:spacing w:before="0" w:line="240" w:lineRule="auto"/>
+              <w:rPr>
+                <w:rFonts w:cs="Latha"/>
+                <w:b/>
+                <w:sz w:val="28"/>
+                <w:szCs w:val="28"/>
+                <w:lang w:bidi="ta-IN"/>
+              </w:rPr>
+            </w:pPr>
+            <w:r>
+              <w:rPr>
+                <w:rFonts w:cs="Latha"/>
+                <w:b/>
+                <w:sz w:val="28"/>
+                <w:szCs w:val="28"/>
+                <w:lang w:bidi="ta-IN"/>
+              </w:rPr>
+              <w:t>Padam No.- 1</w:t>
+            </w:r>
+            <w:r>
+              <w:rPr>
+                <w:rFonts w:cs="Latha"/>
+                <w:b/>
+                <w:sz w:val="28"/>
+                <w:szCs w:val="28"/>
+                <w:lang w:bidi="ta-IN"/>
+              </w:rPr>
+              <w:t>3</w:t>
+            </w:r>
+          </w:p>
+          <w:p>
+            <w:pPr>
+              <w:spacing w:before="0" w:line="240" w:lineRule="auto"/>
+              <w:rPr>
+                <w:rFonts w:cs="Latha"/>
+                <w:b/>
+                <w:sz w:val="28"/>
+                <w:szCs w:val="28"/>
+                <w:lang w:bidi="ta-IN"/>
+              </w:rPr>
+            </w:pPr>
+            <w:r>
+              <w:rPr>
+                <w:rFonts w:cs="Latha"/>
+                <w:b/>
+                <w:sz w:val="28"/>
+                <w:szCs w:val="28"/>
+                <w:lang w:bidi="ta-IN"/>
+              </w:rPr>
+              <w:t xml:space="preserve">Panchaati No. - </w:t>
+            </w:r>
+            <w:r>
+              <w:rPr>
+                <w:rFonts w:cs="Latha"/>
+                <w:b/>
+                <w:sz w:val="28"/>
+                <w:szCs w:val="28"/>
+                <w:lang w:bidi="ta-IN"/>
+              </w:rPr>
+              <w:t>4</w:t>
             </w:r>
           </w:p>
         </w:tc>
@@ -780,52 +772,47 @@
               <w:spacing w:before="0" w:line="240" w:lineRule="auto"/>
               <w:rPr>
                 <w:rFonts w:ascii="BRH Malayalam Extra" w:hAnsi="BRH Malayalam Extra" w:cs="BRH Malayalam Extra"/>
-                <w:sz w:val="40"/>
-                <w:szCs w:val="40"/>
-              </w:rPr>
-            </w:pPr>
-            <w:r>
-              <w:rPr>
-                <w:rFonts w:ascii="BRH Malayalam Extra" w:hAnsi="BRH Malayalam Extra" w:cs="BRH Malayalam Extra"/>
-                <w:color w:val="000000"/>
-                <w:sz w:val="40"/>
-                <w:szCs w:val="40"/>
-              </w:rPr>
-              <w:t>D</w:t>
-            </w:r>
-            <w:r>
-              <w:rPr>
-                <w:rFonts w:ascii="BRH Malayalam Extra" w:hAnsi="BRH Malayalam Extra" w:cs="BRH Malayalam Extra"/>
-                <w:color w:val="000000"/>
+                <w:color w:val="000000"/>
+                <w:sz w:val="40"/>
+                <w:szCs w:val="40"/>
+              </w:rPr>
+            </w:pPr>
+            <w:r>
+              <w:rPr>
+                <w:rFonts w:ascii="BRH Malayalam Extra" w:hAnsi="BRH Malayalam Extra" w:cs="BRH Malayalam Extra"/>
+                <w:sz w:val="40"/>
+                <w:szCs w:val="40"/>
+              </w:rPr>
+              <w:t>GZy— | m</w:t>
+            </w:r>
+            <w:r>
+              <w:rPr>
+                <w:rFonts w:ascii="BRH Malayalam Extra" w:hAnsi="BRH Malayalam Extra" w:cs="BRH Malayalam Extra"/>
                 <w:sz w:val="34"/>
                 <w:szCs w:val="40"/>
+              </w:rPr>
+              <w:t>–</w:t>
+            </w:r>
+            <w:r>
+              <w:rPr>
+                <w:rFonts w:ascii="BRH Malayalam Extra" w:hAnsi="BRH Malayalam Extra" w:cs="BRH Malayalam Extra"/>
+                <w:sz w:val="40"/>
+                <w:szCs w:val="40"/>
                 <w:highlight w:val="yellow"/>
               </w:rPr>
-              <w:t>–</w:t>
-            </w:r>
-            <w:r>
-              <w:rPr>
-                <w:rFonts w:ascii="BRH Malayalam Extra" w:hAnsi="BRH Malayalam Extra" w:cs="BRH Malayalam Extra"/>
-                <w:color w:val="000000"/>
-                <w:sz w:val="40"/>
-                <w:szCs w:val="40"/>
-                <w:highlight w:val="yellow"/>
-              </w:rPr>
-              <w:t>¥öbx</w:t>
-            </w:r>
-            <w:r>
-              <w:rPr>
-                <w:rFonts w:ascii="BRH Malayalam Extra" w:hAnsi="BRH Malayalam Extra" w:cs="BRH Malayalam Extra"/>
-                <w:color w:val="000000"/>
-                <w:sz w:val="40"/>
-                <w:szCs w:val="40"/>
-              </w:rPr>
-              <w:t xml:space="preserve"> by</w:t>
-            </w:r>
-            <w:r>
-              <w:rPr>
-                <w:rFonts w:ascii="BRH Malayalam Extra" w:hAnsi="BRH Malayalam Extra" w:cs="BRH Malayalam Extra"/>
-                <w:color w:val="000000"/>
+              <w:t>¥</w:t>
+            </w:r>
+            <w:r>
+              <w:rPr>
+                <w:rFonts w:ascii="BRH Malayalam Extra" w:hAnsi="BRH Malayalam Extra" w:cs="BRH Malayalam Extra"/>
+                <w:sz w:val="40"/>
+                <w:szCs w:val="40"/>
+              </w:rPr>
+              <w:t>h</w:t>
+            </w:r>
+            <w:r>
+              <w:rPr>
+                <w:rFonts w:ascii="BRH Malayalam Extra" w:hAnsi="BRH Malayalam Extra" w:cs="BRH Malayalam Extra"/>
                 <w:sz w:val="34"/>
                 <w:szCs w:val="40"/>
               </w:rPr>
@@ -834,11 +821,42 @@
             <w:r>
               <w:rPr>
                 <w:rFonts w:ascii="BRH Malayalam Extra" w:hAnsi="BRH Malayalam Extra" w:cs="BRH Malayalam Extra"/>
-                <w:color w:val="000000"/>
-                <w:sz w:val="40"/>
-                <w:szCs w:val="40"/>
-              </w:rPr>
-              <w:t>põsõ— ¥dx</w:t>
+                <w:sz w:val="40"/>
+                <w:szCs w:val="40"/>
+              </w:rPr>
+              <w:t>¥Z</w:t>
+            </w:r>
+            <w:r>
+              <w:rPr>
+                <w:rFonts w:ascii="BRH Malayalam Extra" w:hAnsi="BRH Malayalam Extra" w:cs="BRH Malayalam Extra"/>
+                <w:sz w:val="34"/>
+                <w:szCs w:val="40"/>
+              </w:rPr>
+              <w:t>–</w:t>
+            </w:r>
+            <w:r>
+              <w:rPr>
+                <w:rFonts w:ascii="BRH Malayalam Extra" w:hAnsi="BRH Malayalam Extra" w:cs="BRH Malayalam Extra"/>
+                <w:sz w:val="40"/>
+                <w:szCs w:val="40"/>
+              </w:rPr>
+              <w:t xml:space="preserve"> | A</w:t>
+            </w:r>
+            <w:r>
+              <w:rPr>
+                <w:rFonts w:ascii="BRH Malayalam Extra" w:hAnsi="BRH Malayalam Extra" w:cs="BRH Malayalam Extra"/>
+                <w:sz w:val="34"/>
+                <w:szCs w:val="40"/>
+              </w:rPr>
+              <w:t>–</w:t>
+            </w:r>
+            <w:r>
+              <w:rPr>
+                <w:rFonts w:ascii="BRH Malayalam Extra" w:hAnsi="BRH Malayalam Extra" w:cs="BRH Malayalam Extra"/>
+                <w:sz w:val="40"/>
+                <w:szCs w:val="40"/>
+              </w:rPr>
+              <w:t>i¡I |</w:t>
             </w:r>
           </w:p>
         </w:tc>
@@ -861,53 +879,39 @@
               <w:spacing w:before="0" w:line="240" w:lineRule="auto"/>
               <w:rPr>
                 <w:rFonts w:ascii="BRH Malayalam Extra" w:hAnsi="BRH Malayalam Extra" w:cs="BRH Malayalam Extra"/>
-                <w:sz w:val="40"/>
-                <w:szCs w:val="40"/>
-              </w:rPr>
-            </w:pPr>
-            <w:r>
-              <w:rPr>
-                <w:rFonts w:ascii="BRH Malayalam Extra" w:hAnsi="BRH Malayalam Extra" w:cs="BRH Malayalam Extra"/>
-                <w:color w:val="000000"/>
-                <w:sz w:val="40"/>
-                <w:szCs w:val="40"/>
-              </w:rPr>
-              <w:t>D</w:t>
-            </w:r>
-            <w:r>
-              <w:rPr>
-                <w:rFonts w:ascii="BRH Malayalam Extra" w:hAnsi="BRH Malayalam Extra" w:cs="BRH Malayalam Extra"/>
-                <w:color w:val="000000"/>
+                <w:color w:val="000000"/>
+                <w:sz w:val="40"/>
+                <w:szCs w:val="40"/>
+              </w:rPr>
+            </w:pPr>
+            <w:r>
+              <w:rPr>
+                <w:rFonts w:ascii="BRH Malayalam Extra" w:hAnsi="BRH Malayalam Extra" w:cs="BRH Malayalam Extra"/>
+                <w:sz w:val="40"/>
+                <w:szCs w:val="40"/>
+              </w:rPr>
+              <w:t>GZy— | m</w:t>
+            </w:r>
+            <w:r>
+              <w:rPr>
+                <w:rFonts w:ascii="BRH Malayalam Extra" w:hAnsi="BRH Malayalam Extra" w:cs="BRH Malayalam Extra"/>
                 <w:sz w:val="34"/>
                 <w:szCs w:val="40"/>
-                <w:highlight w:val="yellow"/>
-              </w:rPr>
-              <w:t>–</w:t>
-            </w:r>
-            <w:r>
-              <w:rPr>
-                <w:rFonts w:ascii="BRH Malayalam" w:hAnsi="BRH Malayalam" w:cs="BRH Malayalam"/>
-                <w:color w:val="000000"/>
+              </w:rPr>
+              <w:t>–</w:t>
+            </w:r>
+            <w:r>
+              <w:rPr>
+                <w:rFonts w:ascii="BRH Malayalam Extra" w:hAnsi="BRH Malayalam Extra" w:cs="BRH Malayalam Extra"/>
                 <w:sz w:val="40"/>
                 <w:szCs w:val="40"/>
                 <w:highlight w:val="green"/>
-                <w:lang w:bidi="hi-IN"/>
-              </w:rPr>
-              <w:t>b§¥dx</w:t>
-            </w:r>
-            <w:r>
-              <w:rPr>
-                <w:rFonts w:ascii="BRH Malayalam Extra" w:hAnsi="BRH Malayalam Extra" w:cs="BRH Malayalam Extra"/>
-                <w:color w:val="000000"/>
-                <w:sz w:val="40"/>
-                <w:szCs w:val="40"/>
-              </w:rPr>
-              <w:t xml:space="preserve"> by</w:t>
-            </w:r>
-            <w:r>
-              <w:rPr>
-                <w:rFonts w:ascii="BRH Malayalam Extra" w:hAnsi="BRH Malayalam Extra" w:cs="BRH Malayalam Extra"/>
-                <w:color w:val="000000"/>
+              </w:rPr>
+              <w:t>h</w:t>
+            </w:r>
+            <w:r>
+              <w:rPr>
+                <w:rFonts w:ascii="BRH Malayalam Extra" w:hAnsi="BRH Malayalam Extra" w:cs="BRH Malayalam Extra"/>
                 <w:sz w:val="34"/>
                 <w:szCs w:val="40"/>
               </w:rPr>
@@ -916,11 +920,42 @@
             <w:r>
               <w:rPr>
                 <w:rFonts w:ascii="BRH Malayalam Extra" w:hAnsi="BRH Malayalam Extra" w:cs="BRH Malayalam Extra"/>
-                <w:color w:val="000000"/>
-                <w:sz w:val="40"/>
-                <w:szCs w:val="40"/>
-              </w:rPr>
-              <w:t>põsõ— ¥dx</w:t>
+                <w:sz w:val="40"/>
+                <w:szCs w:val="40"/>
+              </w:rPr>
+              <w:t>¥Z</w:t>
+            </w:r>
+            <w:r>
+              <w:rPr>
+                <w:rFonts w:ascii="BRH Malayalam Extra" w:hAnsi="BRH Malayalam Extra" w:cs="BRH Malayalam Extra"/>
+                <w:sz w:val="34"/>
+                <w:szCs w:val="40"/>
+              </w:rPr>
+              <w:t>–</w:t>
+            </w:r>
+            <w:r>
+              <w:rPr>
+                <w:rFonts w:ascii="BRH Malayalam Extra" w:hAnsi="BRH Malayalam Extra" w:cs="BRH Malayalam Extra"/>
+                <w:sz w:val="40"/>
+                <w:szCs w:val="40"/>
+              </w:rPr>
+              <w:t xml:space="preserve"> | A</w:t>
+            </w:r>
+            <w:r>
+              <w:rPr>
+                <w:rFonts w:ascii="BRH Malayalam Extra" w:hAnsi="BRH Malayalam Extra" w:cs="BRH Malayalam Extra"/>
+                <w:sz w:val="34"/>
+                <w:szCs w:val="40"/>
+              </w:rPr>
+              <w:t>–</w:t>
+            </w:r>
+            <w:r>
+              <w:rPr>
+                <w:rFonts w:ascii="BRH Malayalam Extra" w:hAnsi="BRH Malayalam Extra" w:cs="BRH Malayalam Extra"/>
+                <w:sz w:val="40"/>
+                <w:szCs w:val="40"/>
+              </w:rPr>
+              <w:t>i¡I |</w:t>
             </w:r>
           </w:p>
         </w:tc>
@@ -968,81 +1003,101 @@
                 <w:szCs w:val="28"/>
                 <w:lang w:bidi="ta-IN"/>
               </w:rPr>
-              <w:t>5.2</w:t>
-            </w:r>
-            <w:r>
-              <w:rPr>
-                <w:rFonts w:cs="Latha"/>
-                <w:b/>
-                <w:sz w:val="28"/>
-                <w:szCs w:val="28"/>
-                <w:lang w:bidi="ta-IN"/>
-              </w:rPr>
-              <w:t xml:space="preserve"> – Padam</w:t>
-            </w:r>
-          </w:p>
-          <w:p>
-            <w:pPr>
-              <w:spacing w:before="0" w:line="240" w:lineRule="auto"/>
-              <w:rPr>
-                <w:rFonts w:cs="Latha"/>
-                <w:b/>
-                <w:sz w:val="28"/>
-                <w:szCs w:val="28"/>
-                <w:lang w:bidi="ta-IN"/>
-              </w:rPr>
-            </w:pPr>
-            <w:r>
-              <w:rPr>
-                <w:rFonts w:cs="Latha"/>
-                <w:b/>
-                <w:sz w:val="28"/>
-                <w:szCs w:val="28"/>
-                <w:lang w:bidi="ta-IN"/>
-              </w:rPr>
-              <w:t xml:space="preserve">Padam No.- </w:t>
-            </w:r>
-            <w:r>
-              <w:rPr>
-                <w:rFonts w:cs="Latha"/>
-                <w:b/>
-                <w:sz w:val="28"/>
-                <w:szCs w:val="28"/>
-                <w:lang w:bidi="ta-IN"/>
-              </w:rPr>
-              <w:t>20</w:t>
-            </w:r>
-          </w:p>
-          <w:p>
-            <w:pPr>
-              <w:spacing w:before="0" w:line="240" w:lineRule="auto"/>
-              <w:rPr>
-                <w:rFonts w:cs="Latha"/>
-                <w:b/>
-                <w:sz w:val="28"/>
-                <w:szCs w:val="28"/>
-                <w:lang w:bidi="ta-IN"/>
-              </w:rPr>
-            </w:pPr>
-            <w:r>
-              <w:rPr>
-                <w:rFonts w:cs="Latha"/>
-                <w:b/>
-                <w:sz w:val="28"/>
-                <w:szCs w:val="28"/>
-                <w:lang w:bidi="ta-IN"/>
-              </w:rPr>
-              <w:t xml:space="preserve">Panchaati No. - </w:t>
-            </w:r>
-            <w:r>
-              <w:rPr>
-                <w:rFonts w:cs="Latha"/>
-                <w:b/>
-                <w:sz w:val="28"/>
-                <w:szCs w:val="28"/>
-                <w:lang w:bidi="ta-IN"/>
-              </w:rPr>
-              <w:t>17</w:t>
+              <w:t>5</w:t>
+            </w:r>
+            <w:r>
+              <w:rPr>
+                <w:rFonts w:cs="Latha"/>
+                <w:b/>
+                <w:sz w:val="28"/>
+                <w:szCs w:val="28"/>
+                <w:lang w:bidi="ta-IN"/>
+              </w:rPr>
+              <w:t>.</w:t>
+            </w:r>
+            <w:r>
+              <w:rPr>
+                <w:rFonts w:cs="Latha"/>
+                <w:b/>
+                <w:sz w:val="28"/>
+                <w:szCs w:val="28"/>
+                <w:lang w:bidi="ta-IN"/>
+              </w:rPr>
+              <w:t>2</w:t>
+            </w:r>
+            <w:r>
+              <w:rPr>
+                <w:rFonts w:cs="Latha"/>
+                <w:b/>
+                <w:sz w:val="28"/>
+                <w:szCs w:val="28"/>
+                <w:lang w:bidi="ta-IN"/>
+              </w:rPr>
+              <w:t xml:space="preserve"> – Vaakyam</w:t>
+            </w:r>
+          </w:p>
+          <w:p>
+            <w:pPr>
+              <w:spacing w:before="0" w:line="240" w:lineRule="auto"/>
+              <w:rPr>
+                <w:rFonts w:cs="Latha"/>
+                <w:b/>
+                <w:sz w:val="28"/>
+                <w:szCs w:val="28"/>
+                <w:lang w:bidi="ta-IN"/>
+              </w:rPr>
+            </w:pPr>
+            <w:r>
+              <w:rPr>
+                <w:rFonts w:cs="Latha"/>
+                <w:b/>
+                <w:sz w:val="28"/>
+                <w:szCs w:val="28"/>
+                <w:lang w:bidi="ta-IN"/>
+              </w:rPr>
+              <w:t xml:space="preserve">Line No.- </w:t>
+            </w:r>
+            <w:r>
+              <w:rPr>
+                <w:rFonts w:cs="Latha"/>
+                <w:b/>
+                <w:sz w:val="28"/>
+                <w:szCs w:val="28"/>
+                <w:lang w:bidi="ta-IN"/>
+              </w:rPr>
+              <w:t>4</w:t>
+            </w:r>
+          </w:p>
+          <w:p>
+            <w:pPr>
+              <w:spacing w:before="0" w:line="240" w:lineRule="auto"/>
+              <w:rPr>
+                <w:rFonts w:cs="Latha"/>
+                <w:b/>
+                <w:sz w:val="28"/>
+                <w:szCs w:val="28"/>
+                <w:lang w:bidi="ta-IN"/>
+              </w:rPr>
+            </w:pPr>
+            <w:r>
+              <w:rPr>
+                <w:rFonts w:cs="Latha"/>
+                <w:b/>
+                <w:sz w:val="28"/>
+                <w:szCs w:val="28"/>
+                <w:lang w:bidi="ta-IN"/>
+              </w:rPr>
+              <w:t>Panchaati No. - 1</w:t>
+            </w:r>
+            <w:r>
+              <w:rPr>
+                <w:rFonts w:cs="Latha"/>
+                <w:b/>
+                <w:sz w:val="28"/>
+                <w:szCs w:val="28"/>
+                <w:lang w:bidi="ta-IN"/>
+              </w:rPr>
+              <w:t>7</w:t>
             </w:r>
           </w:p>
         </w:tc>
@@ -1065,14 +1120,14 @@
               <w:spacing w:before="0" w:line="240" w:lineRule="auto"/>
               <w:rPr>
                 <w:rFonts w:ascii="BRH Malayalam Extra" w:hAnsi="BRH Malayalam Extra" w:cs="BRH Malayalam Extra"/>
-                <w:color w:val="000000"/>
-                <w:sz w:val="40"/>
-                <w:szCs w:val="40"/>
-              </w:rPr>
-            </w:pPr>
-            <w:r>
-              <w:rPr>
-                <w:rFonts w:ascii="BRH Malayalam Extra" w:hAnsi="BRH Malayalam Extra" w:cs="BRH Malayalam Extra"/>
+                <w:sz w:val="40"/>
+                <w:szCs w:val="40"/>
+              </w:rPr>
+            </w:pPr>
+            <w:r>
+              <w:rPr>
+                <w:rFonts w:ascii="BRH Malayalam Extra" w:hAnsi="BRH Malayalam Extra" w:cs="BRH Malayalam Extra"/>
+                <w:color w:val="000000"/>
                 <w:sz w:val="40"/>
                 <w:szCs w:val="40"/>
               </w:rPr>
@@ -1081,31 +1136,36 @@
             <w:r>
               <w:rPr>
                 <w:rFonts w:ascii="BRH Malayalam Extra" w:hAnsi="BRH Malayalam Extra" w:cs="BRH Malayalam Extra"/>
+                <w:color w:val="000000"/>
                 <w:sz w:val="34"/>
                 <w:szCs w:val="40"/>
-              </w:rPr>
-              <w:t>–</w:t>
-            </w:r>
-            <w:r>
-              <w:rPr>
-                <w:rFonts w:ascii="BRH Malayalam Extra" w:hAnsi="BRH Malayalam Extra" w:cs="BRH Malayalam Extra"/>
-                <w:sz w:val="40"/>
-                <w:szCs w:val="40"/>
                 <w:highlight w:val="yellow"/>
               </w:rPr>
-              <w:t>öbJ</w:t>
-            </w:r>
-            <w:r>
-              <w:rPr>
-                <w:rFonts w:ascii="BRH Malayalam Extra" w:hAnsi="BRH Malayalam Extra" w:cs="BRH Malayalam Extra"/>
-                <w:sz w:val="40"/>
-                <w:szCs w:val="40"/>
-              </w:rPr>
-              <w:t xml:space="preserve"> | by</w:t>
-            </w:r>
-            <w:r>
-              <w:rPr>
-                <w:rFonts w:ascii="BRH Malayalam Extra" w:hAnsi="BRH Malayalam Extra" w:cs="BRH Malayalam Extra"/>
+              <w:t>–</w:t>
+            </w:r>
+            <w:r>
+              <w:rPr>
+                <w:rFonts w:ascii="BRH Malayalam Extra" w:hAnsi="BRH Malayalam Extra" w:cs="BRH Malayalam Extra"/>
+                <w:color w:val="000000"/>
+                <w:sz w:val="40"/>
+                <w:szCs w:val="40"/>
+                <w:highlight w:val="yellow"/>
+              </w:rPr>
+              <w:t>¥öbx</w:t>
+            </w:r>
+            <w:r>
+              <w:rPr>
+                <w:rFonts w:ascii="BRH Malayalam Extra" w:hAnsi="BRH Malayalam Extra" w:cs="BRH Malayalam Extra"/>
+                <w:color w:val="000000"/>
+                <w:sz w:val="40"/>
+                <w:szCs w:val="40"/>
+              </w:rPr>
+              <w:t xml:space="preserve"> by</w:t>
+            </w:r>
+            <w:r>
+              <w:rPr>
+                <w:rFonts w:ascii="BRH Malayalam Extra" w:hAnsi="BRH Malayalam Extra" w:cs="BRH Malayalam Extra"/>
+                <w:color w:val="000000"/>
                 <w:sz w:val="34"/>
                 <w:szCs w:val="40"/>
               </w:rPr>
@@ -1114,26 +1174,11 @@
             <w:r>
               <w:rPr>
                 <w:rFonts w:ascii="BRH Malayalam Extra" w:hAnsi="BRH Malayalam Extra" w:cs="BRH Malayalam Extra"/>
-                <w:sz w:val="40"/>
-                <w:szCs w:val="40"/>
-              </w:rPr>
-              <w:t>põsõ— | d</w:t>
-            </w:r>
-            <w:r>
-              <w:rPr>
-                <w:rFonts w:ascii="BRH Malayalam Extra" w:hAnsi="BRH Malayalam Extra" w:cs="BRH Malayalam Extra"/>
-                <w:sz w:val="34"/>
-                <w:szCs w:val="40"/>
-              </w:rPr>
-              <w:t>–</w:t>
-            </w:r>
-            <w:r>
-              <w:rPr>
-                <w:rFonts w:ascii="BRH Malayalam Extra" w:hAnsi="BRH Malayalam Extra" w:cs="BRH Malayalam Extra"/>
-                <w:sz w:val="40"/>
-                <w:szCs w:val="40"/>
-              </w:rPr>
-              <w:t>J |</w:t>
+                <w:color w:val="000000"/>
+                <w:sz w:val="40"/>
+                <w:szCs w:val="40"/>
+              </w:rPr>
+              <w:t>põsõ— ¥dx</w:t>
             </w:r>
           </w:p>
         </w:tc>
@@ -1156,14 +1201,14 @@
               <w:spacing w:before="0" w:line="240" w:lineRule="auto"/>
               <w:rPr>
                 <w:rFonts w:ascii="BRH Malayalam Extra" w:hAnsi="BRH Malayalam Extra" w:cs="BRH Malayalam Extra"/>
-                <w:color w:val="000000"/>
-                <w:sz w:val="40"/>
-                <w:szCs w:val="40"/>
-              </w:rPr>
-            </w:pPr>
-            <w:r>
-              <w:rPr>
-                <w:rFonts w:ascii="BRH Malayalam Extra" w:hAnsi="BRH Malayalam Extra" w:cs="BRH Malayalam Extra"/>
+                <w:sz w:val="40"/>
+                <w:szCs w:val="40"/>
+              </w:rPr>
+            </w:pPr>
+            <w:r>
+              <w:rPr>
+                <w:rFonts w:ascii="BRH Malayalam Extra" w:hAnsi="BRH Malayalam Extra" w:cs="BRH Malayalam Extra"/>
+                <w:color w:val="000000"/>
                 <w:sz w:val="40"/>
                 <w:szCs w:val="40"/>
               </w:rPr>
@@ -1172,8 +1217,10 @@
             <w:r>
               <w:rPr>
                 <w:rFonts w:ascii="BRH Malayalam Extra" w:hAnsi="BRH Malayalam Extra" w:cs="BRH Malayalam Extra"/>
+                <w:color w:val="000000"/>
                 <w:sz w:val="34"/>
                 <w:szCs w:val="40"/>
+                <w:highlight w:val="yellow"/>
               </w:rPr>
               <w:t>–</w:t>
             </w:r>
@@ -1186,28 +1233,21 @@
                 <w:highlight w:val="green"/>
                 <w:lang w:bidi="hi-IN"/>
               </w:rPr>
-              <w:t>b§d</w:t>
-            </w:r>
-            <w:r>
-              <w:rPr>
-                <w:rFonts w:ascii="BRH Malayalam Extra" w:hAnsi="BRH Malayalam Extra" w:cs="BRH Malayalam Extra"/>
-                <w:sz w:val="40"/>
-                <w:szCs w:val="40"/>
-                <w:highlight w:val="green"/>
-              </w:rPr>
-              <w:t>J</w:t>
-            </w:r>
-            <w:r>
-              <w:rPr>
-                <w:rFonts w:ascii="BRH Malayalam Extra" w:hAnsi="BRH Malayalam Extra" w:cs="BRH Malayalam Extra"/>
-                <w:sz w:val="40"/>
-                <w:szCs w:val="40"/>
-              </w:rPr>
-              <w:t xml:space="preserve"> | by</w:t>
-            </w:r>
-            <w:r>
-              <w:rPr>
-                <w:rFonts w:ascii="BRH Malayalam Extra" w:hAnsi="BRH Malayalam Extra" w:cs="BRH Malayalam Extra"/>
+              <w:t>b§¥dx</w:t>
+            </w:r>
+            <w:r>
+              <w:rPr>
+                <w:rFonts w:ascii="BRH Malayalam Extra" w:hAnsi="BRH Malayalam Extra" w:cs="BRH Malayalam Extra"/>
+                <w:color w:val="000000"/>
+                <w:sz w:val="40"/>
+                <w:szCs w:val="40"/>
+              </w:rPr>
+              <w:t xml:space="preserve"> by</w:t>
+            </w:r>
+            <w:r>
+              <w:rPr>
+                <w:rFonts w:ascii="BRH Malayalam Extra" w:hAnsi="BRH Malayalam Extra" w:cs="BRH Malayalam Extra"/>
+                <w:color w:val="000000"/>
                 <w:sz w:val="34"/>
                 <w:szCs w:val="40"/>
               </w:rPr>
@@ -1216,44 +1256,11 @@
             <w:r>
               <w:rPr>
                 <w:rFonts w:ascii="BRH Malayalam Extra" w:hAnsi="BRH Malayalam Extra" w:cs="BRH Malayalam Extra"/>
-                <w:sz w:val="40"/>
-                <w:szCs w:val="40"/>
-              </w:rPr>
-              <w:t>põsõ</w:t>
-            </w:r>
-            <w:bookmarkStart w:id="0" w:name="_Hlk151801432"/>
-            <w:r>
-              <w:rPr>
-                <w:rFonts w:ascii="BRH Malayalam Extra" w:hAnsi="BRH Malayalam Extra" w:cs="BRH Malayalam Extra"/>
-                <w:sz w:val="40"/>
-                <w:szCs w:val="40"/>
-              </w:rPr>
-              <w:t>—</w:t>
-            </w:r>
-            <w:bookmarkEnd w:id="0"/>
-            <w:r>
-              <w:rPr>
-                <w:rFonts w:ascii="BRH Malayalam Extra" w:hAnsi="BRH Malayalam Extra" w:cs="BRH Malayalam Extra"/>
-                <w:sz w:val="40"/>
-                <w:szCs w:val="40"/>
-              </w:rPr>
-              <w:t xml:space="preserve"> | d</w:t>
-            </w:r>
-            <w:r>
-              <w:rPr>
-                <w:rFonts w:ascii="BRH Malayalam Extra" w:hAnsi="BRH Malayalam Extra" w:cs="BRH Malayalam Extra"/>
-                <w:sz w:val="34"/>
-                <w:szCs w:val="40"/>
-              </w:rPr>
-              <w:t>–</w:t>
-            </w:r>
-            <w:r>
-              <w:rPr>
-                <w:rFonts w:ascii="BRH Malayalam Extra" w:hAnsi="BRH Malayalam Extra" w:cs="BRH Malayalam Extra"/>
-                <w:sz w:val="40"/>
-                <w:szCs w:val="40"/>
-              </w:rPr>
-              <w:t>J |</w:t>
+                <w:color w:val="000000"/>
+                <w:sz w:val="40"/>
+                <w:szCs w:val="40"/>
+              </w:rPr>
+              <w:t>põsõ— ¥dx</w:t>
             </w:r>
           </w:p>
         </w:tc>
@@ -1301,49 +1308,49 @@
                 <w:szCs w:val="28"/>
                 <w:lang w:bidi="ta-IN"/>
               </w:rPr>
-              <w:t>7.1</w:t>
-            </w:r>
-            <w:r>
-              <w:rPr>
-                <w:rFonts w:cs="Latha"/>
-                <w:b/>
-                <w:sz w:val="28"/>
-                <w:szCs w:val="28"/>
-                <w:lang w:bidi="ta-IN"/>
-              </w:rPr>
-              <w:t xml:space="preserve"> – Vaakyam</w:t>
-            </w:r>
-          </w:p>
-          <w:p>
-            <w:pPr>
-              <w:spacing w:before="0" w:line="240" w:lineRule="auto"/>
-              <w:rPr>
-                <w:rFonts w:cs="Latha"/>
-                <w:b/>
-                <w:sz w:val="28"/>
-                <w:szCs w:val="28"/>
-                <w:lang w:bidi="ta-IN"/>
-              </w:rPr>
-            </w:pPr>
-            <w:r>
-              <w:rPr>
-                <w:rFonts w:cs="Latha"/>
-                <w:b/>
-                <w:sz w:val="28"/>
-                <w:szCs w:val="28"/>
-                <w:lang w:bidi="ta-IN"/>
-              </w:rPr>
-              <w:t xml:space="preserve">Line No.- </w:t>
-            </w:r>
-            <w:r>
-              <w:rPr>
-                <w:rFonts w:cs="Latha"/>
-                <w:b/>
-                <w:sz w:val="28"/>
-                <w:szCs w:val="28"/>
-                <w:lang w:bidi="ta-IN"/>
-              </w:rPr>
-              <w:t>5</w:t>
+              <w:t>5.2</w:t>
+            </w:r>
+            <w:r>
+              <w:rPr>
+                <w:rFonts w:cs="Latha"/>
+                <w:b/>
+                <w:sz w:val="28"/>
+                <w:szCs w:val="28"/>
+                <w:lang w:bidi="ta-IN"/>
+              </w:rPr>
+              <w:t xml:space="preserve"> – Padam</w:t>
+            </w:r>
+          </w:p>
+          <w:p>
+            <w:pPr>
+              <w:spacing w:before="0" w:line="240" w:lineRule="auto"/>
+              <w:rPr>
+                <w:rFonts w:cs="Latha"/>
+                <w:b/>
+                <w:sz w:val="28"/>
+                <w:szCs w:val="28"/>
+                <w:lang w:bidi="ta-IN"/>
+              </w:rPr>
+            </w:pPr>
+            <w:r>
+              <w:rPr>
+                <w:rFonts w:cs="Latha"/>
+                <w:b/>
+                <w:sz w:val="28"/>
+                <w:szCs w:val="28"/>
+                <w:lang w:bidi="ta-IN"/>
+              </w:rPr>
+              <w:t xml:space="preserve">Padam No.- </w:t>
+            </w:r>
+            <w:r>
+              <w:rPr>
+                <w:rFonts w:cs="Latha"/>
+                <w:b/>
+                <w:sz w:val="28"/>
+                <w:szCs w:val="28"/>
+                <w:lang w:bidi="ta-IN"/>
+              </w:rPr>
+              <w:t>20</w:t>
             </w:r>
           </w:p>
           <w:p>
@@ -1375,7 +1382,7 @@
                 <w:szCs w:val="28"/>
                 <w:lang w:bidi="ta-IN"/>
               </w:rPr>
-              <w:t>22</w:t>
+              <w:t>17</w:t>
             </w:r>
           </w:p>
         </w:tc>
@@ -1398,23 +1405,22 @@
               <w:spacing w:before="0" w:line="240" w:lineRule="auto"/>
               <w:rPr>
                 <w:rFonts w:ascii="BRH Malayalam Extra" w:hAnsi="BRH Malayalam Extra" w:cs="BRH Malayalam Extra"/>
-                <w:sz w:val="40"/>
-                <w:szCs w:val="40"/>
-              </w:rPr>
-            </w:pPr>
-            <w:r>
-              <w:rPr>
-                <w:rFonts w:ascii="BRH Malayalam Extra" w:hAnsi="BRH Malayalam Extra" w:cs="BRH Malayalam Extra"/>
-                <w:color w:val="000000"/>
-                <w:sz w:val="40"/>
-                <w:szCs w:val="40"/>
-              </w:rPr>
-              <w:t>Bsz</w:t>
-            </w:r>
-            <w:r>
-              <w:rPr>
-                <w:rFonts w:ascii="BRH Malayalam Extra" w:hAnsi="BRH Malayalam Extra" w:cs="BRH Malayalam Extra"/>
-                <w:color w:val="000000"/>
+                <w:color w:val="000000"/>
+                <w:sz w:val="40"/>
+                <w:szCs w:val="40"/>
+              </w:rPr>
+            </w:pPr>
+            <w:r>
+              <w:rPr>
+                <w:rFonts w:ascii="BRH Malayalam Extra" w:hAnsi="BRH Malayalam Extra" w:cs="BRH Malayalam Extra"/>
+                <w:sz w:val="40"/>
+                <w:szCs w:val="40"/>
+              </w:rPr>
+              <w:t>D</w:t>
+            </w:r>
+            <w:r>
+              <w:rPr>
+                <w:rFonts w:ascii="BRH Malayalam Extra" w:hAnsi="BRH Malayalam Extra" w:cs="BRH Malayalam Extra"/>
                 <w:sz w:val="34"/>
                 <w:szCs w:val="40"/>
               </w:rPr>
@@ -1423,35 +1429,23 @@
             <w:r>
               <w:rPr>
                 <w:rFonts w:ascii="BRH Malayalam Extra" w:hAnsi="BRH Malayalam Extra" w:cs="BRH Malayalam Extra"/>
-                <w:color w:val="000000"/>
-                <w:sz w:val="40"/>
-                <w:szCs w:val="40"/>
-              </w:rPr>
-              <w:t xml:space="preserve">Z§ ZI </w:t>
-            </w:r>
-            <w:r>
-              <w:rPr>
-                <w:rFonts w:ascii="BRH Malayalam Extra" w:hAnsi="BRH Malayalam Extra" w:cs="BRH Malayalam Extra"/>
-                <w:color w:val="000000"/>
                 <w:sz w:val="40"/>
                 <w:szCs w:val="40"/>
                 <w:highlight w:val="yellow"/>
               </w:rPr>
-              <w:t>Mx</w:t>
-            </w:r>
-            <w:r>
-              <w:rPr>
-                <w:rFonts w:ascii="BRH Malayalam Extra" w:hAnsi="BRH Malayalam Extra" w:cs="BRH Malayalam Extra"/>
-                <w:color w:val="000000"/>
-                <w:sz w:val="40"/>
-                <w:szCs w:val="40"/>
-              </w:rPr>
-              <w:t>j</w:t>
-            </w:r>
-            <w:r>
-              <w:rPr>
-                <w:rFonts w:ascii="BRH Malayalam Extra" w:hAnsi="BRH Malayalam Extra" w:cs="BRH Malayalam Extra"/>
-                <w:color w:val="000000"/>
+              <w:t>öbJ</w:t>
+            </w:r>
+            <w:r>
+              <w:rPr>
+                <w:rFonts w:ascii="BRH Malayalam Extra" w:hAnsi="BRH Malayalam Extra" w:cs="BRH Malayalam Extra"/>
+                <w:sz w:val="40"/>
+                <w:szCs w:val="40"/>
+              </w:rPr>
+              <w:t xml:space="preserve"> | by</w:t>
+            </w:r>
+            <w:r>
+              <w:rPr>
+                <w:rFonts w:ascii="BRH Malayalam Extra" w:hAnsi="BRH Malayalam Extra" w:cs="BRH Malayalam Extra"/>
                 <w:sz w:val="34"/>
                 <w:szCs w:val="40"/>
               </w:rPr>
@@ -1460,11 +1454,26 @@
             <w:r>
               <w:rPr>
                 <w:rFonts w:ascii="BRH Malayalam Extra" w:hAnsi="BRH Malayalam Extra" w:cs="BRH Malayalam Extra"/>
-                <w:color w:val="000000"/>
-                <w:sz w:val="40"/>
-                <w:szCs w:val="40"/>
-              </w:rPr>
-              <w:t>öZõx</w:t>
+                <w:sz w:val="40"/>
+                <w:szCs w:val="40"/>
+              </w:rPr>
+              <w:t>põsõ— | d</w:t>
+            </w:r>
+            <w:r>
+              <w:rPr>
+                <w:rFonts w:ascii="BRH Malayalam Extra" w:hAnsi="BRH Malayalam Extra" w:cs="BRH Malayalam Extra"/>
+                <w:sz w:val="34"/>
+                <w:szCs w:val="40"/>
+              </w:rPr>
+              <w:t>–</w:t>
+            </w:r>
+            <w:r>
+              <w:rPr>
+                <w:rFonts w:ascii="BRH Malayalam Extra" w:hAnsi="BRH Malayalam Extra" w:cs="BRH Malayalam Extra"/>
+                <w:sz w:val="40"/>
+                <w:szCs w:val="40"/>
+              </w:rPr>
+              <w:t>J |</w:t>
             </w:r>
           </w:p>
         </w:tc>
@@ -1487,6 +1496,337 @@
               <w:spacing w:before="0" w:line="240" w:lineRule="auto"/>
               <w:rPr>
                 <w:rFonts w:ascii="BRH Malayalam Extra" w:hAnsi="BRH Malayalam Extra" w:cs="BRH Malayalam Extra"/>
+                <w:color w:val="000000"/>
+                <w:sz w:val="40"/>
+                <w:szCs w:val="40"/>
+              </w:rPr>
+            </w:pPr>
+            <w:r>
+              <w:rPr>
+                <w:rFonts w:ascii="BRH Malayalam Extra" w:hAnsi="BRH Malayalam Extra" w:cs="BRH Malayalam Extra"/>
+                <w:sz w:val="40"/>
+                <w:szCs w:val="40"/>
+              </w:rPr>
+              <w:t>D</w:t>
+            </w:r>
+            <w:r>
+              <w:rPr>
+                <w:rFonts w:ascii="BRH Malayalam Extra" w:hAnsi="BRH Malayalam Extra" w:cs="BRH Malayalam Extra"/>
+                <w:sz w:val="34"/>
+                <w:szCs w:val="40"/>
+              </w:rPr>
+              <w:t>–</w:t>
+            </w:r>
+            <w:r>
+              <w:rPr>
+                <w:rFonts w:ascii="BRH Malayalam" w:hAnsi="BRH Malayalam" w:cs="BRH Malayalam"/>
+                <w:color w:val="000000"/>
+                <w:sz w:val="40"/>
+                <w:szCs w:val="40"/>
+                <w:highlight w:val="green"/>
+                <w:lang w:bidi="hi-IN"/>
+              </w:rPr>
+              <w:t>b§d</w:t>
+            </w:r>
+            <w:r>
+              <w:rPr>
+                <w:rFonts w:ascii="BRH Malayalam Extra" w:hAnsi="BRH Malayalam Extra" w:cs="BRH Malayalam Extra"/>
+                <w:sz w:val="40"/>
+                <w:szCs w:val="40"/>
+                <w:highlight w:val="green"/>
+              </w:rPr>
+              <w:t>J</w:t>
+            </w:r>
+            <w:r>
+              <w:rPr>
+                <w:rFonts w:ascii="BRH Malayalam Extra" w:hAnsi="BRH Malayalam Extra" w:cs="BRH Malayalam Extra"/>
+                <w:sz w:val="40"/>
+                <w:szCs w:val="40"/>
+              </w:rPr>
+              <w:t xml:space="preserve"> | by</w:t>
+            </w:r>
+            <w:r>
+              <w:rPr>
+                <w:rFonts w:ascii="BRH Malayalam Extra" w:hAnsi="BRH Malayalam Extra" w:cs="BRH Malayalam Extra"/>
+                <w:sz w:val="34"/>
+                <w:szCs w:val="40"/>
+              </w:rPr>
+              <w:t>–</w:t>
+            </w:r>
+            <w:r>
+              <w:rPr>
+                <w:rFonts w:ascii="BRH Malayalam Extra" w:hAnsi="BRH Malayalam Extra" w:cs="BRH Malayalam Extra"/>
+                <w:sz w:val="40"/>
+                <w:szCs w:val="40"/>
+              </w:rPr>
+              <w:t>põsõ</w:t>
+            </w:r>
+            <w:bookmarkStart w:id="0" w:name="_Hlk151801432"/>
+            <w:r>
+              <w:rPr>
+                <w:rFonts w:ascii="BRH Malayalam Extra" w:hAnsi="BRH Malayalam Extra" w:cs="BRH Malayalam Extra"/>
+                <w:sz w:val="40"/>
+                <w:szCs w:val="40"/>
+              </w:rPr>
+              <w:t>—</w:t>
+            </w:r>
+            <w:bookmarkEnd w:id="0"/>
+            <w:r>
+              <w:rPr>
+                <w:rFonts w:ascii="BRH Malayalam Extra" w:hAnsi="BRH Malayalam Extra" w:cs="BRH Malayalam Extra"/>
+                <w:sz w:val="40"/>
+                <w:szCs w:val="40"/>
+              </w:rPr>
+              <w:t xml:space="preserve"> | d</w:t>
+            </w:r>
+            <w:r>
+              <w:rPr>
+                <w:rFonts w:ascii="BRH Malayalam Extra" w:hAnsi="BRH Malayalam Extra" w:cs="BRH Malayalam Extra"/>
+                <w:sz w:val="34"/>
+                <w:szCs w:val="40"/>
+              </w:rPr>
+              <w:t>–</w:t>
+            </w:r>
+            <w:r>
+              <w:rPr>
+                <w:rFonts w:ascii="BRH Malayalam Extra" w:hAnsi="BRH Malayalam Extra" w:cs="BRH Malayalam Extra"/>
+                <w:sz w:val="40"/>
+                <w:szCs w:val="40"/>
+              </w:rPr>
+              <w:t>J |</w:t>
+            </w:r>
+          </w:p>
+        </w:tc>
+      </w:tr>
+      <w:tr>
+        <w:trPr>
+          <w:trHeight w:val="986"/>
+        </w:trPr>
+        <w:tc>
+          <w:tcPr>
+            <w:tcW w:w="3310" w:type="dxa"/>
+            <w:tcBorders>
+              <w:top w:val="single" w:sz="4" w:space="0" w:color="000000"/>
+              <w:left w:val="single" w:sz="4" w:space="0" w:color="000000"/>
+              <w:bottom w:val="single" w:sz="4" w:space="0" w:color="000000"/>
+              <w:right w:val="single" w:sz="4" w:space="0" w:color="000000"/>
+            </w:tcBorders>
+          </w:tcPr>
+          <w:p>
+            <w:pPr>
+              <w:spacing w:before="0" w:line="240" w:lineRule="auto"/>
+              <w:rPr>
+                <w:rFonts w:cs="Latha"/>
+                <w:b/>
+                <w:sz w:val="28"/>
+                <w:szCs w:val="28"/>
+                <w:lang w:bidi="ta-IN"/>
+              </w:rPr>
+            </w:pPr>
+            <w:r>
+              <w:rPr>
+                <w:rFonts w:cs="Latha"/>
+                <w:b/>
+                <w:sz w:val="28"/>
+                <w:szCs w:val="28"/>
+                <w:lang w:bidi="ta-IN"/>
+              </w:rPr>
+              <w:t>TS 3.5.</w:t>
+            </w:r>
+            <w:r>
+              <w:rPr>
+                <w:rFonts w:cs="Latha"/>
+                <w:b/>
+                <w:sz w:val="28"/>
+                <w:szCs w:val="28"/>
+                <w:lang w:bidi="ta-IN"/>
+              </w:rPr>
+              <w:t>7.1</w:t>
+            </w:r>
+            <w:r>
+              <w:rPr>
+                <w:rFonts w:cs="Latha"/>
+                <w:b/>
+                <w:sz w:val="28"/>
+                <w:szCs w:val="28"/>
+                <w:lang w:bidi="ta-IN"/>
+              </w:rPr>
+              <w:t xml:space="preserve"> – Vaakyam</w:t>
+            </w:r>
+          </w:p>
+          <w:p>
+            <w:pPr>
+              <w:spacing w:before="0" w:line="240" w:lineRule="auto"/>
+              <w:rPr>
+                <w:rFonts w:cs="Latha"/>
+                <w:b/>
+                <w:sz w:val="28"/>
+                <w:szCs w:val="28"/>
+                <w:lang w:bidi="ta-IN"/>
+              </w:rPr>
+            </w:pPr>
+            <w:r>
+              <w:rPr>
+                <w:rFonts w:cs="Latha"/>
+                <w:b/>
+                <w:sz w:val="28"/>
+                <w:szCs w:val="28"/>
+                <w:lang w:bidi="ta-IN"/>
+              </w:rPr>
+              <w:t xml:space="preserve">Line No.- </w:t>
+            </w:r>
+            <w:r>
+              <w:rPr>
+                <w:rFonts w:cs="Latha"/>
+                <w:b/>
+                <w:sz w:val="28"/>
+                <w:szCs w:val="28"/>
+                <w:lang w:bidi="ta-IN"/>
+              </w:rPr>
+              <w:t>5</w:t>
+            </w:r>
+          </w:p>
+          <w:p>
+            <w:pPr>
+              <w:spacing w:before="0" w:line="240" w:lineRule="auto"/>
+              <w:rPr>
+                <w:rFonts w:cs="Latha"/>
+                <w:b/>
+                <w:sz w:val="28"/>
+                <w:szCs w:val="28"/>
+                <w:lang w:bidi="ta-IN"/>
+              </w:rPr>
+            </w:pPr>
+            <w:r>
+              <w:rPr>
+                <w:rFonts w:cs="Latha"/>
+                <w:b/>
+                <w:sz w:val="28"/>
+                <w:szCs w:val="28"/>
+                <w:lang w:bidi="ta-IN"/>
+              </w:rPr>
+              <w:t xml:space="preserve">Panchaati No. - </w:t>
+            </w:r>
+            <w:r>
+              <w:rPr>
+                <w:rFonts w:cs="Latha"/>
+                <w:b/>
+                <w:sz w:val="28"/>
+                <w:szCs w:val="28"/>
+                <w:lang w:bidi="ta-IN"/>
+              </w:rPr>
+              <w:t>22</w:t>
+            </w:r>
+          </w:p>
+        </w:tc>
+        <w:tc>
+          <w:tcPr>
+            <w:tcW w:w="4520" w:type="dxa"/>
+            <w:tcBorders>
+              <w:top w:val="single" w:sz="4" w:space="0" w:color="000000"/>
+              <w:left w:val="single" w:sz="4" w:space="0" w:color="000000"/>
+              <w:bottom w:val="single" w:sz="4" w:space="0" w:color="000000"/>
+              <w:right w:val="single" w:sz="4" w:space="0" w:color="000000"/>
+            </w:tcBorders>
+          </w:tcPr>
+          <w:p>
+            <w:pPr>
+              <w:widowControl w:val="0"/>
+              <w:autoSpaceDE w:val="0"/>
+              <w:autoSpaceDN w:val="0"/>
+              <w:adjustRightInd w:val="0"/>
+              <w:spacing w:before="0" w:line="240" w:lineRule="auto"/>
+              <w:rPr>
+                <w:rFonts w:ascii="BRH Malayalam Extra" w:hAnsi="BRH Malayalam Extra" w:cs="BRH Malayalam Extra"/>
+                <w:sz w:val="40"/>
+                <w:szCs w:val="40"/>
+              </w:rPr>
+            </w:pPr>
+            <w:r>
+              <w:rPr>
+                <w:rFonts w:ascii="BRH Malayalam Extra" w:hAnsi="BRH Malayalam Extra" w:cs="BRH Malayalam Extra"/>
+                <w:color w:val="000000"/>
+                <w:sz w:val="40"/>
+                <w:szCs w:val="40"/>
+              </w:rPr>
+              <w:t>Bsz</w:t>
+            </w:r>
+            <w:r>
+              <w:rPr>
+                <w:rFonts w:ascii="BRH Malayalam Extra" w:hAnsi="BRH Malayalam Extra" w:cs="BRH Malayalam Extra"/>
+                <w:color w:val="000000"/>
+                <w:sz w:val="34"/>
+                <w:szCs w:val="40"/>
+              </w:rPr>
+              <w:t>–</w:t>
+            </w:r>
+            <w:r>
+              <w:rPr>
+                <w:rFonts w:ascii="BRH Malayalam Extra" w:hAnsi="BRH Malayalam Extra" w:cs="BRH Malayalam Extra"/>
+                <w:color w:val="000000"/>
+                <w:sz w:val="40"/>
+                <w:szCs w:val="40"/>
+              </w:rPr>
+              <w:t xml:space="preserve">Z§ ZI </w:t>
+            </w:r>
+            <w:r>
+              <w:rPr>
+                <w:rFonts w:ascii="BRH Malayalam Extra" w:hAnsi="BRH Malayalam Extra" w:cs="BRH Malayalam Extra"/>
+                <w:color w:val="000000"/>
+                <w:sz w:val="40"/>
+                <w:szCs w:val="40"/>
+                <w:highlight w:val="yellow"/>
+              </w:rPr>
+              <w:t>Mx</w:t>
+            </w:r>
+            <w:r>
+              <w:rPr>
+                <w:rFonts w:ascii="BRH Malayalam Extra" w:hAnsi="BRH Malayalam Extra" w:cs="BRH Malayalam Extra"/>
+                <w:color w:val="000000"/>
+                <w:sz w:val="40"/>
+                <w:szCs w:val="40"/>
+              </w:rPr>
+              <w:t>j</w:t>
+            </w:r>
+            <w:r>
+              <w:rPr>
+                <w:rFonts w:ascii="BRH Malayalam Extra" w:hAnsi="BRH Malayalam Extra" w:cs="BRH Malayalam Extra"/>
+                <w:color w:val="000000"/>
+                <w:sz w:val="34"/>
+                <w:szCs w:val="40"/>
+              </w:rPr>
+              <w:t>–</w:t>
+            </w:r>
+            <w:r>
+              <w:rPr>
+                <w:rFonts w:ascii="BRH Malayalam Extra" w:hAnsi="BRH Malayalam Extra" w:cs="BRH Malayalam Extra"/>
+                <w:color w:val="000000"/>
+                <w:sz w:val="40"/>
+                <w:szCs w:val="40"/>
+              </w:rPr>
+              <w:t>öZõx</w:t>
+            </w:r>
+          </w:p>
+        </w:tc>
+        <w:tc>
+          <w:tcPr>
+            <w:tcW w:w="5220" w:type="dxa"/>
+            <w:tcBorders>
+              <w:top w:val="single" w:sz="4" w:space="0" w:color="000000"/>
+              <w:left w:val="single" w:sz="4" w:space="0" w:color="000000"/>
+              <w:bottom w:val="single" w:sz="4" w:space="0" w:color="000000"/>
+              <w:right w:val="single" w:sz="4" w:space="0" w:color="000000"/>
+            </w:tcBorders>
+          </w:tcPr>
+          <w:p>
+            <w:pPr>
+              <w:widowControl w:val="0"/>
+              <w:autoSpaceDE w:val="0"/>
+              <w:autoSpaceDN w:val="0"/>
+              <w:adjustRightInd w:val="0"/>
+              <w:spacing w:before="0" w:line="240" w:lineRule="auto"/>
+              <w:rPr>
+                <w:rFonts w:ascii="BRH Malayalam Extra" w:hAnsi="BRH Malayalam Extra" w:cs="BRH Malayalam Extra"/>
                 <w:sz w:val="40"/>
                 <w:szCs w:val="40"/>
               </w:rPr>
@@ -1622,6 +1962,7 @@
           <w:szCs w:val="32"/>
           <w:u w:val="single"/>
         </w:rPr>
+        <w:lastRenderedPageBreak/>
         <w:t>TS Pada Paatam – TS 3.5 co</w:t>
       </w:r>
       <w:r>
@@ -1755,7 +2096,6 @@
                 <w:sz w:val="32"/>
                 <w:szCs w:val="32"/>
               </w:rPr>
-              <w:lastRenderedPageBreak/>
               <w:t>Reference</w:t>
             </w:r>
           </w:p>
@@ -1778,7 +2118,6 @@
                 <w:sz w:val="32"/>
                 <w:szCs w:val="32"/>
               </w:rPr>
-              <w:lastRenderedPageBreak/>
               <w:t>As Printed</w:t>
             </w:r>
           </w:p>
@@ -3103,6 +3442,7 @@
                 <w:szCs w:val="28"/>
                 <w:lang w:bidi="ta-IN"/>
               </w:rPr>
+              <w:lastRenderedPageBreak/>
               <w:t>TS 3.5.4.3 – Vaakyam</w:t>
             </w:r>
           </w:p>
@@ -3326,7 +3666,6 @@
                 <w:szCs w:val="28"/>
                 <w:lang w:bidi="ta-IN"/>
               </w:rPr>
-              <w:lastRenderedPageBreak/>
               <w:t>TS 3.5.9.3 – Vaakyam</w:t>
             </w:r>
           </w:p>

</xml_diff>